<commit_message>
first commit release 1.2
</commit_message>
<xml_diff>
--- a/docs/Arquitectura.docx
+++ b/docs/Arquitectura.docx
@@ -326,6 +326,7 @@
           <w:lang w:val="es-BO"/>
         </w:rPr>
       </w:pPr>
+      <w:proofErr w:type="spellStart"/>
       <w:r>
         <w:rPr>
           <w:sz w:val="40"/>
@@ -341,6 +342,7 @@
         </w:rPr>
         <w:t>ón</w:t>
       </w:r>
+      <w:proofErr w:type="spellEnd"/>
     </w:p>
     <w:p>
       <w:pPr>
@@ -358,7 +360,21 @@
         <w:rPr>
           <w:lang w:val="es-BO"/>
         </w:rPr>
-        <w:t>SDET: el programador que desarrolla los tests.</w:t>
+        <w:t xml:space="preserve">SDET: el programador que desarrolla los </w:t>
+      </w:r>
+      <w:proofErr w:type="spellStart"/>
+      <w:r>
+        <w:rPr>
+          <w:lang w:val="es-BO"/>
+        </w:rPr>
+        <w:t>tests</w:t>
+      </w:r>
+      <w:proofErr w:type="spellEnd"/>
+      <w:r>
+        <w:rPr>
+          <w:lang w:val="es-BO"/>
+        </w:rPr>
+        <w:t>.</w:t>
       </w:r>
     </w:p>
     <w:p>
@@ -396,7 +412,21 @@
         <w:rPr>
           <w:lang w:val="es-BO"/>
         </w:rPr>
-        <w:t>Repositorio: el proyecto se encuentra alojado en Github, donde se maneja remotamente el control de versiones.</w:t>
+        <w:t xml:space="preserve">Repositorio: el proyecto se encuentra alojado en </w:t>
+      </w:r>
+      <w:proofErr w:type="spellStart"/>
+      <w:r>
+        <w:rPr>
+          <w:lang w:val="es-BO"/>
+        </w:rPr>
+        <w:t>Github</w:t>
+      </w:r>
+      <w:proofErr w:type="spellEnd"/>
+      <w:r>
+        <w:rPr>
+          <w:lang w:val="es-BO"/>
+        </w:rPr>
+        <w:t>, donde se maneja remotamente el control de versiones.</w:t>
       </w:r>
     </w:p>
     <w:p>
@@ -435,7 +465,21 @@
           <w:lang w:val="es-BO"/>
         </w:rPr>
         <w:lastRenderedPageBreak/>
-        <w:t>Test Server: dónde se aloja la framework. Esta requiere de tener integración a Git para traerse los cambios del repositorio, Python para poder ejecutar los scripts, y ADB para poder conectarse al dispositivo final.</w:t>
+        <w:t xml:space="preserve">Test Server: dónde se aloja la </w:t>
+      </w:r>
+      <w:proofErr w:type="spellStart"/>
+      <w:r>
+        <w:rPr>
+          <w:lang w:val="es-BO"/>
+        </w:rPr>
+        <w:t>framework</w:t>
+      </w:r>
+      <w:proofErr w:type="spellEnd"/>
+      <w:r>
+        <w:rPr>
+          <w:lang w:val="es-BO"/>
+        </w:rPr>
+        <w:t>. Esta requiere de tener integración a Git para traerse los cambios del repositorio, Python para poder ejecutar los scripts, y ADB para poder conectarse al dispositivo final.</w:t>
       </w:r>
     </w:p>
     <w:p>
@@ -454,10 +498,50 @@
         <w:rPr>
           <w:lang w:val="es-BO"/>
         </w:rPr>
-        <w:t>Dispositivo movil: el dispositivo final, donde estamos ejcutando los tests y evaluando su comportamiento.</w:t>
+        <w:t xml:space="preserve">Dispositivo </w:t>
+      </w:r>
+      <w:proofErr w:type="spellStart"/>
+      <w:r>
+        <w:rPr>
+          <w:lang w:val="es-BO"/>
+        </w:rPr>
+        <w:t>movil</w:t>
+      </w:r>
+      <w:proofErr w:type="spellEnd"/>
+      <w:r>
+        <w:rPr>
+          <w:lang w:val="es-BO"/>
+        </w:rPr>
+        <w:t>: el dispositivo final, donde estamos ej</w:t>
+      </w:r>
+      <w:r>
+        <w:rPr>
+          <w:lang w:val="es-BO"/>
+        </w:rPr>
+        <w:t>e</w:t>
       </w:r>
       <w:bookmarkStart w:id="1" w:name="_GoBack"/>
       <w:bookmarkEnd w:id="1"/>
+      <w:r>
+        <w:rPr>
+          <w:lang w:val="es-BO"/>
+        </w:rPr>
+        <w:t xml:space="preserve">cutando los </w:t>
+      </w:r>
+      <w:proofErr w:type="spellStart"/>
+      <w:r>
+        <w:rPr>
+          <w:lang w:val="es-BO"/>
+        </w:rPr>
+        <w:t>tests</w:t>
+      </w:r>
+      <w:proofErr w:type="spellEnd"/>
+      <w:r>
+        <w:rPr>
+          <w:lang w:val="es-BO"/>
+        </w:rPr>
+        <w:t xml:space="preserve"> y evaluando su comportamiento.</w:t>
+      </w:r>
     </w:p>
     <w:sectPr>
       <w:pgSz w:w="12240" w:h="15840"/>
@@ -713,6 +797,7 @@
     <w:lsdException w:name="HTML Sample" w:semiHidden="1" w:unhideWhenUsed="1"/>
     <w:lsdException w:name="HTML Typewriter" w:semiHidden="1" w:unhideWhenUsed="1"/>
     <w:lsdException w:name="HTML Variable" w:semiHidden="1" w:unhideWhenUsed="1"/>
+    <w:lsdException w:name="Normal Table" w:semiHidden="1" w:unhideWhenUsed="1"/>
     <w:lsdException w:name="annotation subject" w:semiHidden="1" w:unhideWhenUsed="1"/>
     <w:lsdException w:name="No List" w:semiHidden="1" w:unhideWhenUsed="1"/>
     <w:lsdException w:name="Outline List 1" w:semiHidden="1" w:unhideWhenUsed="1"/>
@@ -758,9 +843,11 @@
     <w:lsdException w:name="Table Subtle 1" w:semiHidden="1" w:unhideWhenUsed="1"/>
     <w:lsdException w:name="Table Subtle 2" w:semiHidden="1" w:unhideWhenUsed="1"/>
     <w:lsdException w:name="Table Web 1" w:semiHidden="1" w:unhideWhenUsed="1"/>
+    <w:lsdException w:name="Table Web 2" w:semiHidden="1" w:unhideWhenUsed="1"/>
     <w:lsdException w:name="Table Web 3" w:semiHidden="1" w:unhideWhenUsed="1"/>
     <w:lsdException w:name="Balloon Text" w:semiHidden="1" w:unhideWhenUsed="1"/>
     <w:lsdException w:name="Table Grid" w:uiPriority="39"/>
+    <w:lsdException w:name="Table Theme" w:semiHidden="1" w:unhideWhenUsed="1"/>
     <w:lsdException w:name="Placeholder Text" w:semiHidden="1"/>
     <w:lsdException w:name="No Spacing" w:uiPriority="1" w:qFormat="1"/>
     <w:lsdException w:name="Light Shading" w:uiPriority="60"/>

</xml_diff>